<commit_message>
*Added section from UI-development, all updates to document should go in master branch
</commit_message>
<xml_diff>
--- a/planning/Change History Documentation.docx
+++ b/planning/Change History Documentation.docx
@@ -900,10 +900,17 @@
         <w:tc>
           <w:tcPr>
             <w:tcW w:w="2070" w:type="dxa"/>
-          </w:tcPr>
-          <w:p>
-            <w:r>
-              <w:t>June 29</w:t>
+            <w:tcBorders>
+              <w:top w:val="single" w:sz="4" w:space="0" w:color="auto"/>
+              <w:left w:val="single" w:sz="4" w:space="0" w:color="auto"/>
+              <w:bottom w:val="single" w:sz="4" w:space="0" w:color="auto"/>
+              <w:right w:val="single" w:sz="4" w:space="0" w:color="auto"/>
+            </w:tcBorders>
+            <w:hideMark/>
+          </w:tcPr>
+          <w:p>
+            <w:r>
+              <w:t>June 18</w:t>
             </w:r>
             <w:r>
               <w:rPr>
@@ -916,59 +923,160 @@
         <w:tc>
           <w:tcPr>
             <w:tcW w:w="3329" w:type="dxa"/>
-          </w:tcPr>
-          <w:p>
-            <w:r>
-              <w:t>Start to work on dynamic code compilation</w:t>
-            </w:r>
-          </w:p>
-        </w:tc>
-        <w:tc>
-          <w:tcPr>
-            <w:tcW w:w="3044" w:type="dxa"/>
-          </w:tcPr>
-          <w:p>
-            <w:r>
-              <w:t xml:space="preserve">In order to parse the user’s desired actions for moving the players, and interacting with the game, dynamic code compilation is required. Began to create a compiler which will </w:t>
-            </w:r>
-            <w:proofErr w:type="gramStart"/>
-            <w:r>
-              <w:t>compiled</w:t>
-            </w:r>
-            <w:proofErr w:type="gramEnd"/>
-            <w:r>
-              <w:t xml:space="preserve"> user-entered code into insatiable java classes.</w:t>
-            </w:r>
-          </w:p>
-        </w:tc>
-      </w:tr>
-      <w:tr>
-        <w:tc>
-          <w:tcPr>
-            <w:tcW w:w="2070" w:type="dxa"/>
+            <w:tcBorders>
+              <w:top w:val="single" w:sz="4" w:space="0" w:color="auto"/>
+              <w:left w:val="single" w:sz="4" w:space="0" w:color="auto"/>
+              <w:bottom w:val="single" w:sz="4" w:space="0" w:color="auto"/>
+              <w:right w:val="single" w:sz="4" w:space="0" w:color="auto"/>
+            </w:tcBorders>
+            <w:hideMark/>
+          </w:tcPr>
+          <w:p>
+            <w:r>
+              <w:t>Allowed user creations to be placed in the game when building</w:t>
+            </w:r>
+          </w:p>
+        </w:tc>
+        <w:tc>
+          <w:tcPr>
+            <w:tcW w:w="3044" w:type="dxa"/>
+            <w:tcBorders>
+              <w:top w:val="single" w:sz="4" w:space="0" w:color="auto"/>
+              <w:left w:val="single" w:sz="4" w:space="0" w:color="auto"/>
+              <w:bottom w:val="single" w:sz="4" w:space="0" w:color="auto"/>
+              <w:right w:val="single" w:sz="4" w:space="0" w:color="auto"/>
+            </w:tcBorders>
+            <w:hideMark/>
+          </w:tcPr>
+          <w:p>
+            <w:r>
+              <w:t>By placing the user code into the game, We now have a functioning game engine as the code that the user develops is actually visible and testable as an application. This allows users to be able to test the objects they have created and make necessary changes to the game</w:t>
+            </w:r>
+          </w:p>
+        </w:tc>
+      </w:tr>
+      <w:tr>
+        <w:tc>
+          <w:tcPr>
+            <w:tcW w:w="2070" w:type="dxa"/>
+            <w:tcBorders>
+              <w:top w:val="single" w:sz="4" w:space="0" w:color="auto"/>
+              <w:left w:val="single" w:sz="4" w:space="0" w:color="auto"/>
+              <w:bottom w:val="single" w:sz="4" w:space="0" w:color="auto"/>
+              <w:right w:val="single" w:sz="4" w:space="0" w:color="auto"/>
+            </w:tcBorders>
           </w:tcPr>
           <w:p/>
         </w:tc>
         <w:tc>
           <w:tcPr>
             <w:tcW w:w="3329" w:type="dxa"/>
-          </w:tcPr>
-          <w:p>
-            <w:r>
-              <w:t>Added a library which allows syntax-highlighting in text-areas for code editing.</w:t>
-            </w:r>
-          </w:p>
-        </w:tc>
-        <w:tc>
-          <w:tcPr>
-            <w:tcW w:w="3044" w:type="dxa"/>
-          </w:tcPr>
-          <w:p>
-            <w:r>
-              <w:t>Having syntax highlighting and code checking for the users is extremely useful as when they write their own code to make the objects interact, they will have to be writing in java (for now) . Having a text box which can format code helps the programmer and is essential for a game developer.</w:t>
-            </w:r>
+            <w:tcBorders>
+              <w:top w:val="single" w:sz="4" w:space="0" w:color="auto"/>
+              <w:left w:val="single" w:sz="4" w:space="0" w:color="auto"/>
+              <w:bottom w:val="single" w:sz="4" w:space="0" w:color="auto"/>
+              <w:right w:val="single" w:sz="4" w:space="0" w:color="auto"/>
+            </w:tcBorders>
+            <w:hideMark/>
+          </w:tcPr>
+          <w:p>
+            <w:r>
+              <w:t>Mediocre refactor of the game engine</w:t>
+            </w:r>
+          </w:p>
+        </w:tc>
+        <w:tc>
+          <w:tcPr>
+            <w:tcW w:w="3044" w:type="dxa"/>
+            <w:tcBorders>
+              <w:top w:val="single" w:sz="4" w:space="0" w:color="auto"/>
+              <w:left w:val="single" w:sz="4" w:space="0" w:color="auto"/>
+              <w:bottom w:val="single" w:sz="4" w:space="0" w:color="auto"/>
+              <w:right w:val="single" w:sz="4" w:space="0" w:color="auto"/>
+            </w:tcBorders>
+            <w:hideMark/>
+          </w:tcPr>
+          <w:p>
+            <w:r>
+              <w:t>In order to be able to use code form the Development Engine in the game engine, A minor refactor of the game engine was required. The refactor now allows the game engine to create the objects needed to run the game from the already previously created development engine resource objects.</w:t>
+            </w:r>
+          </w:p>
+        </w:tc>
+      </w:tr>
+      <w:tr>
+        <w:tc>
+          <w:tcPr>
+            <w:tcW w:w="2070" w:type="dxa"/>
+          </w:tcPr>
+          <w:p>
             <w:bookmarkStart w:id="0" w:name="_GoBack"/>
             <w:bookmarkEnd w:id="0"/>
+            <w:r>
+              <w:lastRenderedPageBreak/>
+              <w:t>June 29</w:t>
+            </w:r>
+            <w:r>
+              <w:rPr>
+                <w:vertAlign w:val="superscript"/>
+              </w:rPr>
+              <w:t>th</w:t>
+            </w:r>
+          </w:p>
+        </w:tc>
+        <w:tc>
+          <w:tcPr>
+            <w:tcW w:w="3329" w:type="dxa"/>
+          </w:tcPr>
+          <w:p>
+            <w:r>
+              <w:t>Start to work on dynamic code compilation</w:t>
+            </w:r>
+          </w:p>
+        </w:tc>
+        <w:tc>
+          <w:tcPr>
+            <w:tcW w:w="3044" w:type="dxa"/>
+          </w:tcPr>
+          <w:p>
+            <w:r>
+              <w:t xml:space="preserve">In order to parse the user’s desired actions for moving the players, and interacting with the game, dynamic code compilation is required. Began to create a compiler which will </w:t>
+            </w:r>
+            <w:proofErr w:type="gramStart"/>
+            <w:r>
+              <w:t>compiled</w:t>
+            </w:r>
+            <w:proofErr w:type="gramEnd"/>
+            <w:r>
+              <w:t xml:space="preserve"> user-entered code into insatiable java classes.</w:t>
+            </w:r>
+          </w:p>
+        </w:tc>
+      </w:tr>
+      <w:tr>
+        <w:tc>
+          <w:tcPr>
+            <w:tcW w:w="2070" w:type="dxa"/>
+          </w:tcPr>
+          <w:p/>
+        </w:tc>
+        <w:tc>
+          <w:tcPr>
+            <w:tcW w:w="3329" w:type="dxa"/>
+          </w:tcPr>
+          <w:p>
+            <w:r>
+              <w:t>Added a library which allows syntax-highlighting in text-areas for code editing.</w:t>
+            </w:r>
+          </w:p>
+        </w:tc>
+        <w:tc>
+          <w:tcPr>
+            <w:tcW w:w="3044" w:type="dxa"/>
+          </w:tcPr>
+          <w:p>
+            <w:r>
+              <w:t>Having syntax highlighting and code checking for the users is extremely useful as when they write their own code to make the objects interact, they will have to be writing in java (for now) . Having a text box which can format code helps the programmer and is essential for a game developer.</w:t>
+            </w:r>
           </w:p>
         </w:tc>
       </w:tr>

</xml_diff>